<commit_message>
Update Greenline Passenger Documentation.docx
</commit_message>
<xml_diff>
--- a/Greenline Passenger Documentation.docx
+++ b/Greenline Passenger Documentation.docx
@@ -208,6 +208,12 @@
     <w:bookmarkStart w:id="0" w:name="_Toc22313243" w:displacedByCustomXml="next"/>
     <w:sdt>
       <w:sdtPr>
+        <w:rPr>
+          <w:smallCaps w:val="0"/>
+          <w:spacing w:val="0"/>
+          <w:sz w:val="20"/>
+          <w:szCs w:val="20"/>
+        </w:rPr>
         <w:id w:val="1312297683"/>
         <w:docPartObj>
           <w:docPartGallery w:val="Table of Contents"/>
@@ -218,11 +224,7 @@
         <w:rPr>
           <w:b/>
           <w:bCs/>
-          <w:smallCaps w:val="0"/>
           <w:noProof/>
-          <w:spacing w:val="0"/>
-          <w:sz w:val="20"/>
-          <w:szCs w:val="20"/>
         </w:rPr>
       </w:sdtEndPr>
       <w:sdtContent>
@@ -710,24 +712,12 @@
         <w:rPr>
           <w:lang w:val="en-US"/>
         </w:rPr>
-        <w:t xml:space="preserve">Our audience are as followed: Business related </w:t>
+        <w:t xml:space="preserve">Our audience are as followed: Business related individuals, Students, Families and couples. Our age target is between from 16 and onwards. We provide services for all genders and backgrounds. </w:t>
       </w:r>
       <w:r>
         <w:rPr>
           <w:lang w:val="en-US"/>
         </w:rPr>
-        <w:t>individuals</w:t>
-      </w:r>
-      <w:r>
-        <w:rPr>
-          <w:lang w:val="en-US"/>
-        </w:rPr>
-        <w:t xml:space="preserve">, Students, Families and couples. Our age target is between from 16 and onwards. We provide services for all genders and backgrounds. </w:t>
-      </w:r>
-      <w:r>
-        <w:rPr>
-          <w:lang w:val="en-US"/>
-        </w:rPr>
         <w:t xml:space="preserve">Our main goal is to make our customers feel easy to use our system to get to their destination by giving them excellent ticket prices. </w:t>
       </w:r>
     </w:p>
@@ -751,11 +741,251 @@
           <w:lang w:val="en-US"/>
         </w:rPr>
       </w:pPr>
+    </w:p>
+    <w:p>
+      <w:pPr>
+        <w:rPr>
+          <w:lang w:val="en-US"/>
+        </w:rPr>
+      </w:pPr>
+    </w:p>
+    <w:p>
+      <w:pPr>
+        <w:rPr>
+          <w:lang w:val="en-US"/>
+        </w:rPr>
+      </w:pPr>
+    </w:p>
+    <w:p>
+      <w:pPr>
+        <w:rPr>
+          <w:lang w:val="en-US"/>
+        </w:rPr>
+      </w:pPr>
+    </w:p>
+    <w:p>
+      <w:pPr>
+        <w:rPr>
+          <w:lang w:val="en-US"/>
+        </w:rPr>
+      </w:pPr>
+    </w:p>
+    <w:p>
+      <w:pPr>
+        <w:rPr>
+          <w:lang w:val="en-US"/>
+        </w:rPr>
+      </w:pPr>
+    </w:p>
+    <w:p>
+      <w:pPr>
+        <w:rPr>
+          <w:lang w:val="en-US"/>
+        </w:rPr>
+      </w:pPr>
+    </w:p>
+    <w:p>
+      <w:pPr>
+        <w:rPr>
+          <w:lang w:val="en-US"/>
+        </w:rPr>
+      </w:pPr>
       <w:bookmarkStart w:id="3" w:name="_GoBack"/>
       <w:bookmarkEnd w:id="3"/>
     </w:p>
+    <w:p>
+      <w:pPr>
+        <w:rPr>
+          <w:lang w:val="en-US"/>
+        </w:rPr>
+      </w:pPr>
+    </w:p>
+    <w:p>
+      <w:pPr>
+        <w:rPr>
+          <w:lang w:val="en-US"/>
+        </w:rPr>
+      </w:pPr>
+    </w:p>
+    <w:p>
+      <w:pPr>
+        <w:rPr>
+          <w:lang w:val="en-US"/>
+        </w:rPr>
+      </w:pPr>
+    </w:p>
+    <w:p>
+      <w:pPr>
+        <w:rPr>
+          <w:lang w:val="en-US"/>
+        </w:rPr>
+      </w:pPr>
+    </w:p>
+    <w:p>
+      <w:pPr>
+        <w:rPr>
+          <w:lang w:val="en-US"/>
+        </w:rPr>
+      </w:pPr>
+    </w:p>
+    <w:p>
+      <w:pPr>
+        <w:rPr>
+          <w:lang w:val="en-US"/>
+        </w:rPr>
+      </w:pPr>
+    </w:p>
+    <w:p>
+      <w:pPr>
+        <w:rPr>
+          <w:lang w:val="en-US"/>
+        </w:rPr>
+      </w:pPr>
+    </w:p>
+    <w:p>
+      <w:pPr>
+        <w:rPr>
+          <w:lang w:val="en-US"/>
+        </w:rPr>
+      </w:pPr>
+    </w:p>
+    <w:p>
+      <w:pPr>
+        <w:rPr>
+          <w:lang w:val="en-US"/>
+        </w:rPr>
+      </w:pPr>
+    </w:p>
+    <w:p>
+      <w:pPr>
+        <w:rPr>
+          <w:lang w:val="en-US"/>
+        </w:rPr>
+      </w:pPr>
+    </w:p>
+    <w:p>
+      <w:pPr>
+        <w:rPr>
+          <w:lang w:val="en-US"/>
+        </w:rPr>
+      </w:pPr>
+    </w:p>
+    <w:p>
+      <w:pPr>
+        <w:rPr>
+          <w:lang w:val="en-US"/>
+        </w:rPr>
+      </w:pPr>
+    </w:p>
+    <w:p>
+      <w:pPr>
+        <w:pStyle w:val="Heading2"/>
+        <w:rPr>
+          <w:lang w:val="en-US"/>
+        </w:rPr>
+      </w:pPr>
+      <w:r>
+        <w:rPr>
+          <w:lang w:val="en-US"/>
+        </w:rPr>
+        <w:lastRenderedPageBreak/>
+        <w:t>Competitors</w:t>
+      </w:r>
+    </w:p>
+    <w:p>
+      <w:pPr>
+        <w:pStyle w:val="Heading3"/>
+        <w:rPr>
+          <w:lang w:val="en-US"/>
+        </w:rPr>
+      </w:pPr>
+      <w:proofErr w:type="spellStart"/>
+      <w:r>
+        <w:rPr>
+          <w:lang w:val="en-US"/>
+        </w:rPr>
+        <w:t>Opodo</w:t>
+      </w:r>
+      <w:proofErr w:type="spellEnd"/>
+    </w:p>
+    <w:p>
+      <w:pPr>
+        <w:rPr>
+          <w:lang w:val="en-US"/>
+        </w:rPr>
+      </w:pPr>
+      <w:r>
+        <w:rPr>
+          <w:noProof/>
+        </w:rPr>
+        <w:drawing>
+          <wp:inline distT="0" distB="0" distL="0" distR="0" wp14:anchorId="421EF210">
+            <wp:extent cx="5731510" cy="3251200"/>
+            <wp:effectExtent l="0" t="0" r="2540" b="6350"/>
+            <wp:docPr id="6" name="Picture 6"/>
+            <wp:cNvGraphicFramePr>
+              <a:graphicFrameLocks xmlns:a="http://schemas.openxmlformats.org/drawingml/2006/main" noChangeAspect="1"/>
+            </wp:cNvGraphicFramePr>
+            <a:graphic xmlns:a="http://schemas.openxmlformats.org/drawingml/2006/main">
+              <a:graphicData uri="http://schemas.openxmlformats.org/drawingml/2006/picture">
+                <pic:pic xmlns:pic="http://schemas.openxmlformats.org/drawingml/2006/picture">
+                  <pic:nvPicPr>
+                    <pic:cNvPr id="1" name=""/>
+                    <pic:cNvPicPr/>
+                  </pic:nvPicPr>
+                  <pic:blipFill>
+                    <a:blip r:embed="rId8" cstate="print">
+                      <a:extLst>
+                        <a:ext uri="{28A0092B-C50C-407E-A947-70E740481C1C}">
+                          <a14:useLocalDpi xmlns:a14="http://schemas.microsoft.com/office/drawing/2010/main" val="0"/>
+                        </a:ext>
+                      </a:extLst>
+                    </a:blip>
+                    <a:stretch>
+                      <a:fillRect/>
+                    </a:stretch>
+                  </pic:blipFill>
+                  <pic:spPr>
+                    <a:xfrm>
+                      <a:off x="0" y="0"/>
+                      <a:ext cx="5731510" cy="3251200"/>
+                    </a:xfrm>
+                    <a:prstGeom prst="rect">
+                      <a:avLst/>
+                    </a:prstGeom>
+                  </pic:spPr>
+                </pic:pic>
+              </a:graphicData>
+            </a:graphic>
+          </wp:inline>
+        </w:drawing>
+      </w:r>
+    </w:p>
+    <w:p>
+      <w:r>
+        <w:rPr>
+          <w:lang w:val="en-US"/>
+        </w:rPr>
+        <w:t xml:space="preserve">URL Link: </w:t>
+      </w:r>
+      <w:hyperlink r:id="rId9" w:history="1">
+        <w:r>
+          <w:rPr>
+            <w:rStyle w:val="Hyperlink"/>
+          </w:rPr>
+          <w:t>https://www.opodo.co.uk</w:t>
+        </w:r>
+      </w:hyperlink>
+    </w:p>
+    <w:p>
+      <w:pPr>
+        <w:rPr>
+          <w:lang w:val="en-US"/>
+        </w:rPr>
+      </w:pPr>
+    </w:p>
     <w:sectPr>
-      <w:footerReference w:type="default" r:id="rId8"/>
+      <w:footerReference w:type="default" r:id="rId10"/>
       <w:pgSz w:w="11906" w:h="16838"/>
       <w:pgMar w:top="1440" w:right="1440" w:bottom="1440" w:left="1440" w:header="708" w:footer="708" w:gutter="0"/>
       <w:cols w:space="708"/>
@@ -800,6 +1030,7 @@
         <w:docPartUnique/>
       </w:docPartObj>
     </w:sdtPr>
+    <w:sdtEndPr/>
     <w:sdtContent>
       <w:p>
         <w:pPr>
@@ -878,27 +1109,39 @@
                               <w:p>
                                 <w:pPr>
                                   <w:jc w:val="center"/>
+                                  <w:rPr>
+                                    <w:color w:val="000000" w:themeColor="text1"/>
+                                  </w:rPr>
                                 </w:pPr>
                                 <w:r>
+                                  <w:rPr>
+                                    <w:color w:val="000000" w:themeColor="text1"/>
+                                  </w:rPr>
                                   <w:fldChar w:fldCharType="begin"/>
                                 </w:r>
                                 <w:r>
+                                  <w:rPr>
+                                    <w:color w:val="000000" w:themeColor="text1"/>
+                                  </w:rPr>
                                   <w:instrText xml:space="preserve"> PAGE    \* MERGEFORMAT </w:instrText>
                                 </w:r>
                                 <w:r>
+                                  <w:rPr>
+                                    <w:color w:val="000000" w:themeColor="text1"/>
+                                  </w:rPr>
                                   <w:fldChar w:fldCharType="separate"/>
                                 </w:r>
                                 <w:r>
                                   <w:rPr>
                                     <w:noProof/>
-                                    <w:color w:val="8C8C8C" w:themeColor="background1" w:themeShade="8C"/>
+                                    <w:color w:val="000000" w:themeColor="text1"/>
                                   </w:rPr>
                                   <w:t>2</w:t>
                                 </w:r>
                                 <w:r>
                                   <w:rPr>
                                     <w:noProof/>
-                                    <w:color w:val="8C8C8C" w:themeColor="background1" w:themeShade="8C"/>
+                                    <w:color w:val="000000" w:themeColor="text1"/>
                                   </w:rPr>
                                   <w:fldChar w:fldCharType="end"/>
                                 </w:r>
@@ -1025,27 +1268,39 @@
                         <w:p>
                           <w:pPr>
                             <w:jc w:val="center"/>
+                            <w:rPr>
+                              <w:color w:val="000000" w:themeColor="text1"/>
+                            </w:rPr>
                           </w:pPr>
                           <w:r>
+                            <w:rPr>
+                              <w:color w:val="000000" w:themeColor="text1"/>
+                            </w:rPr>
                             <w:fldChar w:fldCharType="begin"/>
                           </w:r>
                           <w:r>
+                            <w:rPr>
+                              <w:color w:val="000000" w:themeColor="text1"/>
+                            </w:rPr>
                             <w:instrText xml:space="preserve"> PAGE    \* MERGEFORMAT </w:instrText>
                           </w:r>
                           <w:r>
+                            <w:rPr>
+                              <w:color w:val="000000" w:themeColor="text1"/>
+                            </w:rPr>
                             <w:fldChar w:fldCharType="separate"/>
                           </w:r>
                           <w:r>
                             <w:rPr>
                               <w:noProof/>
-                              <w:color w:val="8C8C8C" w:themeColor="background1" w:themeShade="8C"/>
+                              <w:color w:val="000000" w:themeColor="text1"/>
                             </w:rPr>
                             <w:t>2</w:t>
                           </w:r>
                           <w:r>
                             <w:rPr>
                               <w:noProof/>
-                              <w:color w:val="8C8C8C" w:themeColor="background1" w:themeShade="8C"/>
+                              <w:color w:val="000000" w:themeColor="text1"/>
                             </w:rPr>
                             <w:fldChar w:fldCharType="end"/>
                           </w:r>
@@ -1671,7 +1926,6 @@
     <w:next w:val="Normal"/>
     <w:link w:val="Heading3Char"/>
     <w:uiPriority w:val="9"/>
-    <w:semiHidden/>
     <w:unhideWhenUsed/>
     <w:qFormat/>
     <w:rsid w:val="00CF62A6"/>
@@ -1921,7 +2175,6 @@
     <w:basedOn w:val="DefaultParagraphFont"/>
     <w:link w:val="Heading3"/>
     <w:uiPriority w:val="9"/>
-    <w:semiHidden/>
     <w:rsid w:val="00CF62A6"/>
     <w:rPr>
       <w:smallCaps/>
@@ -2310,6 +2563,36 @@
     <w:rPr>
       <w:color w:val="0563C1" w:themeColor="hyperlink"/>
       <w:u w:val="single"/>
+    </w:rPr>
+  </w:style>
+  <w:style w:type="paragraph" w:styleId="BalloonText">
+    <w:name w:val="Balloon Text"/>
+    <w:basedOn w:val="Normal"/>
+    <w:link w:val="BalloonTextChar"/>
+    <w:uiPriority w:val="99"/>
+    <w:semiHidden/>
+    <w:unhideWhenUsed/>
+    <w:rsid w:val="001651CB"/>
+    <w:pPr>
+      <w:spacing w:after="0" w:line="240" w:lineRule="auto"/>
+    </w:pPr>
+    <w:rPr>
+      <w:rFonts w:ascii="Segoe UI" w:hAnsi="Segoe UI" w:cs="Segoe UI"/>
+      <w:sz w:val="18"/>
+      <w:szCs w:val="18"/>
+    </w:rPr>
+  </w:style>
+  <w:style w:type="character" w:customStyle="1" w:styleId="BalloonTextChar">
+    <w:name w:val="Balloon Text Char"/>
+    <w:basedOn w:val="DefaultParagraphFont"/>
+    <w:link w:val="BalloonText"/>
+    <w:uiPriority w:val="99"/>
+    <w:semiHidden/>
+    <w:rsid w:val="001651CB"/>
+    <w:rPr>
+      <w:rFonts w:ascii="Segoe UI" w:hAnsi="Segoe UI" w:cs="Segoe UI"/>
+      <w:sz w:val="18"/>
+      <w:szCs w:val="18"/>
     </w:rPr>
   </w:style>
 </w:styles>
@@ -2615,7 +2898,7 @@
 </file>
 
 <file path=customXml/itemProps1.xml><?xml version="1.0" encoding="utf-8"?>
-<ds:datastoreItem xmlns:ds="http://schemas.openxmlformats.org/officeDocument/2006/customXml" ds:itemID="{9ED6683B-9D7D-4A22-8C1C-5F55328E487F}">
+<ds:datastoreItem xmlns:ds="http://schemas.openxmlformats.org/officeDocument/2006/customXml" ds:itemID="{61ACBC69-AA71-4C38-A5B6-6433388DE49D}">
   <ds:schemaRefs>
     <ds:schemaRef ds:uri="http://schemas.openxmlformats.org/officeDocument/2006/bibliography"/>
   </ds:schemaRefs>

</xml_diff>